<commit_message>
Excluding non asociated variables
</commit_message>
<xml_diff>
--- a/_psychology_project/_report/Reporte_resultados.docx
+++ b/_psychology_project/_report/Reporte_resultados.docx
@@ -4,6 +4,7 @@
   <w:body>
     <w:p>
       <w:pPr>
+        <w:pStyle w:val="Heading1"/>
         <w:jc w:val="center"/>
         <w:rPr>
           <w:b/>
@@ -11,17 +12,22 @@
           <w:lang w:val="es-ES"/>
         </w:rPr>
       </w:pPr>
+      <w:bookmarkStart w:id="0" w:name="_Toc512205573"/>
+      <w:bookmarkStart w:id="1" w:name="_GoBack"/>
+      <w:bookmarkEnd w:id="1"/>
       <w:r>
         <w:rPr>
           <w:b/>
           <w:sz w:val="40"/>
           <w:lang w:val="es-ES"/>
         </w:rPr>
-        <w:t>Análisis de datos del proyecto:</w:t>
-      </w:r>
-    </w:p>
-    <w:p>
-      <w:pPr>
+        <w:t>Prácticas de gestión de conocimiento en organizaciones innovadoras de Colombia</w:t>
+      </w:r>
+      <w:bookmarkEnd w:id="0"/>
+    </w:p>
+    <w:p>
+      <w:pPr>
+        <w:pStyle w:val="Heading1"/>
         <w:jc w:val="center"/>
         <w:rPr>
           <w:b/>
@@ -29,116 +35,1119 @@
           <w:lang w:val="es-ES"/>
         </w:rPr>
       </w:pPr>
+    </w:p>
+    <w:p>
+      <w:pPr>
+        <w:pStyle w:val="Heading1"/>
+        <w:jc w:val="center"/>
+        <w:rPr>
+          <w:sz w:val="40"/>
+          <w:lang w:val="es-ES"/>
+        </w:rPr>
+      </w:pPr>
+      <w:bookmarkStart w:id="2" w:name="_Toc512205574"/>
       <w:r>
         <w:rPr>
           <w:b/>
           <w:sz w:val="40"/>
           <w:lang w:val="es-ES"/>
         </w:rPr>
-        <w:t xml:space="preserve">Prácticas </w:t>
-      </w:r>
-      <w:r>
+        <w:t>Análisis de datos</w:t>
+      </w:r>
+      <w:bookmarkEnd w:id="2"/>
+    </w:p>
+    <w:p>
+      <w:pPr>
+        <w:jc w:val="center"/>
+        <w:rPr>
+          <w:lang w:val="es-ES"/>
+        </w:rPr>
+      </w:pPr>
+    </w:p>
+    <w:p>
+      <w:pPr>
+        <w:jc w:val="center"/>
+        <w:rPr>
+          <w:lang w:val="es-ES"/>
+        </w:rPr>
+      </w:pPr>
+      <w:r>
+        <w:rPr>
+          <w:lang w:val="es-ES"/>
+        </w:rPr>
+        <w:t>Presentado por: Harold Armando Achicanoy Estrella, Estadístico</w:t>
+      </w:r>
+    </w:p>
+    <w:p>
+      <w:pPr>
+        <w:jc w:val="center"/>
+        <w:rPr>
+          <w:lang w:val="es-ES"/>
+        </w:rPr>
+      </w:pPr>
+    </w:p>
+    <w:p>
+      <w:pPr>
+        <w:jc w:val="center"/>
+        <w:rPr>
+          <w:lang w:val="es-ES"/>
+        </w:rPr>
+      </w:pPr>
+      <w:r>
+        <w:rPr>
+          <w:lang w:val="es-ES"/>
+        </w:rPr>
+        <w:t>Abril 23 de 2018</w:t>
+      </w:r>
+    </w:p>
+    <w:p>
+      <w:pPr>
+        <w:jc w:val="both"/>
+        <w:rPr>
+          <w:lang w:val="es-ES"/>
+        </w:rPr>
+      </w:pPr>
+    </w:p>
+    <w:sdt>
+      <w:sdtPr>
+        <w:id w:val="1707761145"/>
+        <w:docPartObj>
+          <w:docPartGallery w:val="Table of Contents"/>
+          <w:docPartUnique/>
+        </w:docPartObj>
+      </w:sdtPr>
+      <w:sdtEndPr>
+        <w:rPr>
+          <w:rFonts w:asciiTheme="minorHAnsi" w:eastAsiaTheme="minorHAnsi" w:hAnsiTheme="minorHAnsi" w:cstheme="minorBidi"/>
+          <w:noProof/>
+          <w:color w:val="auto"/>
+          <w:sz w:val="24"/>
+          <w:szCs w:val="24"/>
+        </w:rPr>
+      </w:sdtEndPr>
+      <w:sdtContent>
+        <w:p>
+          <w:pPr>
+            <w:pStyle w:val="TOCHeading"/>
+          </w:pPr>
+          <w:r>
+            <w:t>Tabla de contenido</w:t>
+          </w:r>
+        </w:p>
+        <w:p>
+          <w:pPr>
+            <w:pStyle w:val="TOC1"/>
+            <w:tabs>
+              <w:tab w:val="right" w:leader="dot" w:pos="9350"/>
+            </w:tabs>
+            <w:rPr>
+              <w:noProof/>
+            </w:rPr>
+          </w:pPr>
+          <w:r>
+            <w:rPr>
+              <w:b w:val="0"/>
+              <w:bCs w:val="0"/>
+            </w:rPr>
+            <w:fldChar w:fldCharType="begin"/>
+          </w:r>
+          <w:r>
+            <w:instrText xml:space="preserve"> TOC \o "1-3" \h \z \u </w:instrText>
+          </w:r>
+          <w:r>
+            <w:rPr>
+              <w:b w:val="0"/>
+              <w:bCs w:val="0"/>
+            </w:rPr>
+            <w:fldChar w:fldCharType="separate"/>
+          </w:r>
+          <w:hyperlink w:anchor="_Toc512205573" w:history="1">
+            <w:r>
+              <w:rPr>
+                <w:rStyle w:val="Hyperlink"/>
+                <w:noProof/>
+                <w:lang w:val="es-ES"/>
+              </w:rPr>
+              <w:t>Prácticas de gestión de conocimiento en organizaciones innovadoras de Colombia</w:t>
+            </w:r>
+            <w:r>
+              <w:rPr>
+                <w:noProof/>
+                <w:webHidden/>
+              </w:rPr>
+              <w:tab/>
+            </w:r>
+            <w:r>
+              <w:rPr>
+                <w:noProof/>
+                <w:webHidden/>
+              </w:rPr>
+              <w:fldChar w:fldCharType="begin"/>
+            </w:r>
+            <w:r>
+              <w:rPr>
+                <w:noProof/>
+                <w:webHidden/>
+              </w:rPr>
+              <w:instrText xml:space="preserve"> PAGEREF _Toc512205573 \h </w:instrText>
+            </w:r>
+            <w:r>
+              <w:rPr>
+                <w:noProof/>
+                <w:webHidden/>
+              </w:rPr>
+            </w:r>
+            <w:r>
+              <w:rPr>
+                <w:noProof/>
+                <w:webHidden/>
+              </w:rPr>
+              <w:fldChar w:fldCharType="separate"/>
+            </w:r>
+            <w:r>
+              <w:rPr>
+                <w:noProof/>
+                <w:webHidden/>
+              </w:rPr>
+              <w:t>1</w:t>
+            </w:r>
+            <w:r>
+              <w:rPr>
+                <w:noProof/>
+                <w:webHidden/>
+              </w:rPr>
+              <w:fldChar w:fldCharType="end"/>
+            </w:r>
+          </w:hyperlink>
+        </w:p>
+        <w:p>
+          <w:pPr>
+            <w:pStyle w:val="TOC1"/>
+            <w:tabs>
+              <w:tab w:val="right" w:leader="dot" w:pos="9350"/>
+            </w:tabs>
+            <w:rPr>
+              <w:noProof/>
+            </w:rPr>
+          </w:pPr>
+          <w:hyperlink w:anchor="_Toc512205574" w:history="1">
+            <w:r>
+              <w:rPr>
+                <w:rStyle w:val="Hyperlink"/>
+                <w:noProof/>
+                <w:lang w:val="es-ES"/>
+              </w:rPr>
+              <w:t>Análisis de datos</w:t>
+            </w:r>
+            <w:r>
+              <w:rPr>
+                <w:noProof/>
+                <w:webHidden/>
+              </w:rPr>
+              <w:tab/>
+            </w:r>
+            <w:r>
+              <w:rPr>
+                <w:noProof/>
+                <w:webHidden/>
+              </w:rPr>
+              <w:fldChar w:fldCharType="begin"/>
+            </w:r>
+            <w:r>
+              <w:rPr>
+                <w:noProof/>
+                <w:webHidden/>
+              </w:rPr>
+              <w:instrText xml:space="preserve"> PAGEREF _Toc512205574 \h </w:instrText>
+            </w:r>
+            <w:r>
+              <w:rPr>
+                <w:noProof/>
+                <w:webHidden/>
+              </w:rPr>
+            </w:r>
+            <w:r>
+              <w:rPr>
+                <w:noProof/>
+                <w:webHidden/>
+              </w:rPr>
+              <w:fldChar w:fldCharType="separate"/>
+            </w:r>
+            <w:r>
+              <w:rPr>
+                <w:noProof/>
+                <w:webHidden/>
+              </w:rPr>
+              <w:t>1</w:t>
+            </w:r>
+            <w:r>
+              <w:rPr>
+                <w:noProof/>
+                <w:webHidden/>
+              </w:rPr>
+              <w:fldChar w:fldCharType="end"/>
+            </w:r>
+          </w:hyperlink>
+        </w:p>
+        <w:p>
+          <w:pPr>
+            <w:pStyle w:val="TOC2"/>
+            <w:tabs>
+              <w:tab w:val="right" w:leader="dot" w:pos="9350"/>
+            </w:tabs>
+            <w:rPr>
+              <w:noProof/>
+            </w:rPr>
+          </w:pPr>
+          <w:hyperlink w:anchor="_Toc512205575" w:history="1">
+            <w:r>
+              <w:rPr>
+                <w:rStyle w:val="Hyperlink"/>
+                <w:noProof/>
+                <w:lang w:val="es-ES"/>
+              </w:rPr>
+              <w:t>Introducción</w:t>
+            </w:r>
+            <w:r>
+              <w:rPr>
+                <w:noProof/>
+                <w:webHidden/>
+              </w:rPr>
+              <w:tab/>
+            </w:r>
+            <w:r>
+              <w:rPr>
+                <w:noProof/>
+                <w:webHidden/>
+              </w:rPr>
+              <w:fldChar w:fldCharType="begin"/>
+            </w:r>
+            <w:r>
+              <w:rPr>
+                <w:noProof/>
+                <w:webHidden/>
+              </w:rPr>
+              <w:instrText xml:space="preserve"> PAGEREF _Toc512205575 \h </w:instrText>
+            </w:r>
+            <w:r>
+              <w:rPr>
+                <w:noProof/>
+                <w:webHidden/>
+              </w:rPr>
+            </w:r>
+            <w:r>
+              <w:rPr>
+                <w:noProof/>
+                <w:webHidden/>
+              </w:rPr>
+              <w:fldChar w:fldCharType="separate"/>
+            </w:r>
+            <w:r>
+              <w:rPr>
+                <w:noProof/>
+                <w:webHidden/>
+              </w:rPr>
+              <w:t>1</w:t>
+            </w:r>
+            <w:r>
+              <w:rPr>
+                <w:noProof/>
+                <w:webHidden/>
+              </w:rPr>
+              <w:fldChar w:fldCharType="end"/>
+            </w:r>
+          </w:hyperlink>
+        </w:p>
+        <w:p>
+          <w:pPr>
+            <w:pStyle w:val="TOC2"/>
+            <w:tabs>
+              <w:tab w:val="right" w:leader="dot" w:pos="9350"/>
+            </w:tabs>
+            <w:rPr>
+              <w:noProof/>
+            </w:rPr>
+          </w:pPr>
+          <w:hyperlink w:anchor="_Toc512205576" w:history="1">
+            <w:r>
+              <w:rPr>
+                <w:rStyle w:val="Hyperlink"/>
+                <w:noProof/>
+                <w:lang w:val="es-ES"/>
+              </w:rPr>
+              <w:t>Análisis descriptivo de datos</w:t>
+            </w:r>
+            <w:r>
+              <w:rPr>
+                <w:noProof/>
+                <w:webHidden/>
+              </w:rPr>
+              <w:tab/>
+            </w:r>
+            <w:r>
+              <w:rPr>
+                <w:noProof/>
+                <w:webHidden/>
+              </w:rPr>
+              <w:fldChar w:fldCharType="begin"/>
+            </w:r>
+            <w:r>
+              <w:rPr>
+                <w:noProof/>
+                <w:webHidden/>
+              </w:rPr>
+              <w:instrText xml:space="preserve"> PAGEREF _Toc512205576 \h </w:instrText>
+            </w:r>
+            <w:r>
+              <w:rPr>
+                <w:noProof/>
+                <w:webHidden/>
+              </w:rPr>
+            </w:r>
+            <w:r>
+              <w:rPr>
+                <w:noProof/>
+                <w:webHidden/>
+              </w:rPr>
+              <w:fldChar w:fldCharType="separate"/>
+            </w:r>
+            <w:r>
+              <w:rPr>
+                <w:noProof/>
+                <w:webHidden/>
+              </w:rPr>
+              <w:t>2</w:t>
+            </w:r>
+            <w:r>
+              <w:rPr>
+                <w:noProof/>
+                <w:webHidden/>
+              </w:rPr>
+              <w:fldChar w:fldCharType="end"/>
+            </w:r>
+          </w:hyperlink>
+        </w:p>
+        <w:p>
+          <w:pPr>
+            <w:pStyle w:val="TOC2"/>
+            <w:tabs>
+              <w:tab w:val="right" w:leader="dot" w:pos="9350"/>
+            </w:tabs>
+            <w:rPr>
+              <w:noProof/>
+            </w:rPr>
+          </w:pPr>
+          <w:hyperlink w:anchor="_Toc512205577" w:history="1">
+            <w:r>
+              <w:rPr>
+                <w:rStyle w:val="Hyperlink"/>
+                <w:noProof/>
+                <w:lang w:val="es-ES"/>
+              </w:rPr>
+              <w:t>Análisis de correlación</w:t>
+            </w:r>
+            <w:r>
+              <w:rPr>
+                <w:noProof/>
+                <w:webHidden/>
+              </w:rPr>
+              <w:tab/>
+            </w:r>
+            <w:r>
+              <w:rPr>
+                <w:noProof/>
+                <w:webHidden/>
+              </w:rPr>
+              <w:fldChar w:fldCharType="begin"/>
+            </w:r>
+            <w:r>
+              <w:rPr>
+                <w:noProof/>
+                <w:webHidden/>
+              </w:rPr>
+              <w:instrText xml:space="preserve"> PAGEREF _Toc512205577 \h </w:instrText>
+            </w:r>
+            <w:r>
+              <w:rPr>
+                <w:noProof/>
+                <w:webHidden/>
+              </w:rPr>
+            </w:r>
+            <w:r>
+              <w:rPr>
+                <w:noProof/>
+                <w:webHidden/>
+              </w:rPr>
+              <w:fldChar w:fldCharType="separate"/>
+            </w:r>
+            <w:r>
+              <w:rPr>
+                <w:noProof/>
+                <w:webHidden/>
+              </w:rPr>
+              <w:t>5</w:t>
+            </w:r>
+            <w:r>
+              <w:rPr>
+                <w:noProof/>
+                <w:webHidden/>
+              </w:rPr>
+              <w:fldChar w:fldCharType="end"/>
+            </w:r>
+          </w:hyperlink>
+        </w:p>
+        <w:p>
+          <w:pPr>
+            <w:pStyle w:val="TOC2"/>
+            <w:tabs>
+              <w:tab w:val="right" w:leader="dot" w:pos="9350"/>
+            </w:tabs>
+            <w:rPr>
+              <w:noProof/>
+            </w:rPr>
+          </w:pPr>
+          <w:hyperlink w:anchor="_Toc512205578" w:history="1">
+            <w:r>
+              <w:rPr>
+                <w:rStyle w:val="Hyperlink"/>
+                <w:noProof/>
+                <w:lang w:val="es-ES"/>
+              </w:rPr>
+              <w:t>Análisis multivariado</w:t>
+            </w:r>
+            <w:r>
+              <w:rPr>
+                <w:noProof/>
+                <w:webHidden/>
+              </w:rPr>
+              <w:tab/>
+            </w:r>
+            <w:r>
+              <w:rPr>
+                <w:noProof/>
+                <w:webHidden/>
+              </w:rPr>
+              <w:fldChar w:fldCharType="begin"/>
+            </w:r>
+            <w:r>
+              <w:rPr>
+                <w:noProof/>
+                <w:webHidden/>
+              </w:rPr>
+              <w:instrText xml:space="preserve"> PAGEREF _Toc512205578 \h </w:instrText>
+            </w:r>
+            <w:r>
+              <w:rPr>
+                <w:noProof/>
+                <w:webHidden/>
+              </w:rPr>
+            </w:r>
+            <w:r>
+              <w:rPr>
+                <w:noProof/>
+                <w:webHidden/>
+              </w:rPr>
+              <w:fldChar w:fldCharType="separate"/>
+            </w:r>
+            <w:r>
+              <w:rPr>
+                <w:noProof/>
+                <w:webHidden/>
+              </w:rPr>
+              <w:t>6</w:t>
+            </w:r>
+            <w:r>
+              <w:rPr>
+                <w:noProof/>
+                <w:webHidden/>
+              </w:rPr>
+              <w:fldChar w:fldCharType="end"/>
+            </w:r>
+          </w:hyperlink>
+        </w:p>
+        <w:p>
+          <w:pPr>
+            <w:pStyle w:val="TOC2"/>
+            <w:tabs>
+              <w:tab w:val="right" w:leader="dot" w:pos="9350"/>
+            </w:tabs>
+            <w:rPr>
+              <w:noProof/>
+            </w:rPr>
+          </w:pPr>
+          <w:hyperlink w:anchor="_Toc512205579" w:history="1">
+            <w:r>
+              <w:rPr>
+                <w:rStyle w:val="Hyperlink"/>
+                <w:noProof/>
+                <w:lang w:val="es-ES"/>
+              </w:rPr>
+              <w:t>Conclusiones</w:t>
+            </w:r>
+            <w:r>
+              <w:rPr>
+                <w:noProof/>
+                <w:webHidden/>
+              </w:rPr>
+              <w:tab/>
+            </w:r>
+            <w:r>
+              <w:rPr>
+                <w:noProof/>
+                <w:webHidden/>
+              </w:rPr>
+              <w:fldChar w:fldCharType="begin"/>
+            </w:r>
+            <w:r>
+              <w:rPr>
+                <w:noProof/>
+                <w:webHidden/>
+              </w:rPr>
+              <w:instrText xml:space="preserve"> PAGEREF _Toc512205579 \h </w:instrText>
+            </w:r>
+            <w:r>
+              <w:rPr>
+                <w:noProof/>
+                <w:webHidden/>
+              </w:rPr>
+            </w:r>
+            <w:r>
+              <w:rPr>
+                <w:noProof/>
+                <w:webHidden/>
+              </w:rPr>
+              <w:fldChar w:fldCharType="separate"/>
+            </w:r>
+            <w:r>
+              <w:rPr>
+                <w:noProof/>
+                <w:webHidden/>
+              </w:rPr>
+              <w:t>7</w:t>
+            </w:r>
+            <w:r>
+              <w:rPr>
+                <w:noProof/>
+                <w:webHidden/>
+              </w:rPr>
+              <w:fldChar w:fldCharType="end"/>
+            </w:r>
+          </w:hyperlink>
+        </w:p>
+        <w:p>
+          <w:r>
+            <w:rPr>
+              <w:b/>
+              <w:bCs/>
+              <w:noProof/>
+            </w:rPr>
+            <w:fldChar w:fldCharType="end"/>
+          </w:r>
+        </w:p>
+      </w:sdtContent>
+    </w:sdt>
+    <w:p>
+      <w:pPr>
+        <w:jc w:val="both"/>
+        <w:rPr>
+          <w:lang w:val="es-ES"/>
+        </w:rPr>
+      </w:pPr>
+    </w:p>
+    <w:p>
+      <w:pPr>
+        <w:jc w:val="both"/>
+        <w:rPr>
+          <w:lang w:val="es-ES"/>
+        </w:rPr>
+      </w:pPr>
+    </w:p>
+    <w:p>
+      <w:pPr>
+        <w:pStyle w:val="Heading2"/>
         <w:rPr>
           <w:b/>
-          <w:sz w:val="40"/>
-          <w:lang w:val="es-ES"/>
-        </w:rPr>
-        <w:t>de gestión de conocimiento en organiza</w:t>
-      </w:r>
+          <w:sz w:val="28"/>
+          <w:lang w:val="es-ES"/>
+        </w:rPr>
+      </w:pPr>
+      <w:bookmarkStart w:id="3" w:name="_Toc512205575"/>
       <w:r>
         <w:rPr>
           <w:b/>
-          <w:sz w:val="40"/>
-          <w:lang w:val="es-ES"/>
-        </w:rPr>
-        <w:t>ciones innovadoras de Colombia</w:t>
-      </w:r>
-    </w:p>
-    <w:p>
-      <w:pPr>
-        <w:jc w:val="center"/>
-        <w:rPr>
-          <w:lang w:val="es-ES"/>
-        </w:rPr>
-      </w:pPr>
-    </w:p>
-    <w:p>
-      <w:pPr>
-        <w:jc w:val="center"/>
-        <w:rPr>
-          <w:lang w:val="es-ES"/>
-        </w:rPr>
-      </w:pPr>
-      <w:r>
-        <w:rPr>
-          <w:lang w:val="es-ES"/>
-        </w:rPr>
-        <w:t>Presentado por: Harold Armando Achicanoy Estrella, Estadístico</w:t>
-      </w:r>
-    </w:p>
-    <w:p>
-      <w:pPr>
-        <w:jc w:val="center"/>
-        <w:rPr>
-          <w:lang w:val="es-ES"/>
-        </w:rPr>
-      </w:pPr>
-    </w:p>
-    <w:p>
-      <w:pPr>
-        <w:jc w:val="center"/>
-        <w:rPr>
-          <w:lang w:val="es-ES"/>
-        </w:rPr>
-      </w:pPr>
-      <w:r>
-        <w:rPr>
-          <w:lang w:val="es-ES"/>
-        </w:rPr>
-        <w:t>Abril 23 de 2018</w:t>
-      </w:r>
-    </w:p>
-    <w:p>
-      <w:pPr>
-        <w:jc w:val="center"/>
-        <w:rPr>
-          <w:lang w:val="es-ES"/>
-        </w:rPr>
-      </w:pPr>
-    </w:p>
-    <w:p>
-      <w:pPr>
-        <w:jc w:val="center"/>
-        <w:rPr>
-          <w:lang w:val="es-ES"/>
-        </w:rPr>
-      </w:pPr>
-    </w:p>
-    <w:p>
-      <w:pPr>
-        <w:jc w:val="center"/>
-        <w:rPr>
-          <w:lang w:val="es-ES"/>
-        </w:rPr>
-      </w:pPr>
-    </w:p>
-    <w:p>
-      <w:pPr>
-        <w:jc w:val="both"/>
-        <w:rPr>
-          <w:b/>
-          <w:sz w:val="32"/>
-          <w:lang w:val="es-ES"/>
-        </w:rPr>
-      </w:pPr>
-      <w:r>
-        <w:rPr>
-          <w:b/>
-          <w:sz w:val="32"/>
+          <w:sz w:val="28"/>
           <w:lang w:val="es-ES"/>
         </w:rPr>
         <w:t>Introducción</w:t>
       </w:r>
+      <w:bookmarkEnd w:id="3"/>
+    </w:p>
+    <w:p>
+      <w:pPr>
+        <w:jc w:val="both"/>
+        <w:rPr>
+          <w:lang w:val="es-ES"/>
+        </w:rPr>
+      </w:pPr>
+    </w:p>
+    <w:p>
+      <w:pPr>
+        <w:jc w:val="both"/>
+        <w:rPr>
+          <w:lang w:val="es-ES"/>
+        </w:rPr>
+      </w:pPr>
+      <w:r>
+        <w:rPr>
+          <w:lang w:val="es-ES"/>
+        </w:rPr>
+        <w:t>El objetivo general consiste en analizar las prácticas de gestión del conocimiento en organizaciones innovadoras catalogadas por Colciencias en el año 2015.</w:t>
+      </w:r>
+      <w:r>
+        <w:rPr>
+          <w:lang w:val="es-ES"/>
+        </w:rPr>
+        <w:t xml:space="preserve"> </w:t>
+      </w:r>
+      <w:r>
+        <w:rPr>
+          <w:lang w:val="es-ES"/>
+        </w:rPr>
+        <w:t xml:space="preserve">La población analizada corresponde a las </w:t>
+      </w:r>
+      <w:r>
+        <w:rPr>
+          <w:lang w:val="es-ES"/>
+        </w:rPr>
+        <w:t>organizaciones innovadoras catalogadas por Colciencias en el año 2015</w:t>
+      </w:r>
+      <w:r>
+        <w:rPr>
+          <w:lang w:val="es-ES"/>
+        </w:rPr>
+        <w:t xml:space="preserve">, tomando una muestra de 51 empresas en diferentes ciudades del país siendo las tres principales ciudades en términos de representatividad Bogotá, Cali y Medellín. </w:t>
+      </w:r>
+      <w:r>
+        <w:rPr>
+          <w:lang w:val="es-ES"/>
+        </w:rPr>
+        <w:t>Los principales sectores económicos donde se clasifican estas organizaciones son el secundario (producción de bienes, manufactura, construcción) con 60%, terciario (servicios, comercio, bancos, educación, cultura) 32% y primario (producción básica) 5%. INCLUIR TABLAS</w:t>
+      </w:r>
+    </w:p>
+    <w:p>
+      <w:pPr>
+        <w:jc w:val="both"/>
+        <w:rPr>
+          <w:lang w:val="es-ES"/>
+        </w:rPr>
+      </w:pPr>
+    </w:p>
+    <w:p>
+      <w:pPr>
+        <w:jc w:val="both"/>
+        <w:rPr>
+          <w:lang w:val="es-ES"/>
+        </w:rPr>
+      </w:pPr>
+      <w:r>
+        <w:rPr>
+          <w:lang w:val="es-ES"/>
+        </w:rPr>
+        <w:t xml:space="preserve">A esta población se le aplicó un cuestionario destinado a medir las prácticas de gestión del conocimiento </w:t>
+      </w:r>
+      <w:r>
+        <w:rPr>
+          <w:lang w:val="es-ES"/>
+        </w:rPr>
+        <w:t xml:space="preserve">que </w:t>
+      </w:r>
+      <w:r>
+        <w:rPr>
+          <w:lang w:val="es-ES"/>
+        </w:rPr>
+        <w:t>se divide en 4 módulos. Las temáticas evaluadas por estos módulos fueron: conocimientos, organización, gestión y tecnología.</w:t>
+      </w:r>
+      <w:r>
+        <w:rPr>
+          <w:lang w:val="es-ES"/>
+        </w:rPr>
+        <w:t xml:space="preserve"> </w:t>
+      </w:r>
+      <w:r>
+        <w:rPr>
+          <w:lang w:val="es-ES"/>
+        </w:rPr>
+        <w:t xml:space="preserve">El módulo de conocimientos consta de </w:t>
+      </w:r>
+      <w:r>
+        <w:rPr>
+          <w:lang w:val="es-ES"/>
+        </w:rPr>
+        <w:t>13</w:t>
+      </w:r>
+      <w:r>
+        <w:rPr>
+          <w:lang w:val="es-ES"/>
+        </w:rPr>
+        <w:t xml:space="preserve"> </w:t>
+      </w:r>
+      <w:r>
+        <w:rPr>
+          <w:lang w:val="es-ES"/>
+        </w:rPr>
+        <w:lastRenderedPageBreak/>
+        <w:t>pr</w:t>
+      </w:r>
+      <w:r>
+        <w:rPr>
+          <w:lang w:val="es-ES"/>
+        </w:rPr>
+        <w:t>eguntas</w:t>
+      </w:r>
+      <w:r>
+        <w:rPr>
+          <w:lang w:val="es-ES"/>
+        </w:rPr>
+        <w:t xml:space="preserve"> e</w:t>
+      </w:r>
+      <w:r>
+        <w:rPr>
+          <w:lang w:val="es-ES"/>
+        </w:rPr>
+        <w:t xml:space="preserve">n las cuales se mide las formas de adquisición de conocimiento bien sean internas o externas a la </w:t>
+      </w:r>
+      <w:r>
+        <w:rPr>
+          <w:lang w:val="es-ES"/>
+        </w:rPr>
+        <w:t>organización,</w:t>
+      </w:r>
+      <w:r>
+        <w:rPr>
+          <w:lang w:val="es-ES"/>
+        </w:rPr>
+        <w:t xml:space="preserve"> así como también</w:t>
+      </w:r>
+      <w:r>
+        <w:rPr>
+          <w:lang w:val="es-ES"/>
+        </w:rPr>
+        <w:t xml:space="preserve"> transferencia, almacenamiento, beneficio, protección del conocimiento generado.</w:t>
+      </w:r>
+    </w:p>
+    <w:p>
+      <w:pPr>
+        <w:jc w:val="both"/>
+        <w:rPr>
+          <w:lang w:val="es-ES"/>
+        </w:rPr>
+      </w:pPr>
+    </w:p>
+    <w:p>
+      <w:pPr>
+        <w:jc w:val="both"/>
+        <w:rPr>
+          <w:lang w:val="es-ES"/>
+        </w:rPr>
+      </w:pPr>
+      <w:r>
+        <w:rPr>
+          <w:lang w:val="es-ES"/>
+        </w:rPr>
+        <w:t xml:space="preserve">El módulo de organización consta de </w:t>
+      </w:r>
+      <w:r>
+        <w:rPr>
+          <w:lang w:val="es-ES"/>
+        </w:rPr>
+        <w:t xml:space="preserve">31 </w:t>
+      </w:r>
+      <w:r>
+        <w:rPr>
+          <w:lang w:val="es-ES"/>
+        </w:rPr>
+        <w:t>preguntas</w:t>
+      </w:r>
+      <w:r>
+        <w:rPr>
+          <w:lang w:val="es-ES"/>
+        </w:rPr>
+        <w:t xml:space="preserve"> relacionadas con </w:t>
+      </w:r>
+      <w:r>
+        <w:rPr>
+          <w:lang w:val="es-ES"/>
+        </w:rPr>
+        <w:t xml:space="preserve">las prácticas de gestión del conocimiento en las </w:t>
+      </w:r>
+      <w:r>
+        <w:rPr>
+          <w:lang w:val="es-ES"/>
+        </w:rPr>
+        <w:t>organizaciones,</w:t>
+      </w:r>
+      <w:r>
+        <w:rPr>
+          <w:lang w:val="es-ES"/>
+        </w:rPr>
+        <w:t xml:space="preserve"> </w:t>
+      </w:r>
+      <w:r>
+        <w:rPr>
+          <w:lang w:val="es-ES"/>
+        </w:rPr>
+        <w:t xml:space="preserve">así </w:t>
+      </w:r>
+      <w:r>
+        <w:rPr>
+          <w:lang w:val="es-ES"/>
+        </w:rPr>
+        <w:t xml:space="preserve">como su implementación en el plan estratégico de la empresa, personal con conocimiento </w:t>
+      </w:r>
+      <w:r>
+        <w:rPr>
+          <w:lang w:val="es-ES"/>
+        </w:rPr>
+        <w:t>en el</w:t>
+      </w:r>
+      <w:r>
+        <w:rPr>
+          <w:lang w:val="es-ES"/>
+        </w:rPr>
+        <w:t xml:space="preserve"> tema, cambios en pro de implementar dichas prácticas</w:t>
+      </w:r>
+      <w:r>
+        <w:rPr>
+          <w:lang w:val="es-ES"/>
+        </w:rPr>
+        <w:t>, c</w:t>
+      </w:r>
+      <w:r>
+        <w:rPr>
+          <w:lang w:val="es-ES"/>
+        </w:rPr>
+        <w:t>apacitación</w:t>
+      </w:r>
+      <w:r>
+        <w:rPr>
+          <w:lang w:val="es-ES"/>
+        </w:rPr>
+        <w:t xml:space="preserve"> de personal</w:t>
+      </w:r>
+      <w:r>
+        <w:rPr>
+          <w:lang w:val="es-ES"/>
+        </w:rPr>
+        <w:t>, espacios, incentivos</w:t>
+      </w:r>
+      <w:r>
+        <w:rPr>
+          <w:lang w:val="es-ES"/>
+        </w:rPr>
+        <w:t xml:space="preserve"> y medios de</w:t>
+      </w:r>
+      <w:r>
+        <w:rPr>
+          <w:lang w:val="es-ES"/>
+        </w:rPr>
+        <w:t xml:space="preserve"> comunicación.</w:t>
+      </w:r>
+    </w:p>
+    <w:p>
+      <w:pPr>
+        <w:jc w:val="both"/>
+        <w:rPr>
+          <w:lang w:val="es-ES"/>
+        </w:rPr>
+      </w:pPr>
+    </w:p>
+    <w:p>
+      <w:pPr>
+        <w:jc w:val="both"/>
+        <w:rPr>
+          <w:lang w:val="es-ES"/>
+        </w:rPr>
+      </w:pPr>
+      <w:r>
+        <w:rPr>
+          <w:lang w:val="es-ES"/>
+        </w:rPr>
+        <w:t>Por otro lado</w:t>
+      </w:r>
+      <w:r>
+        <w:rPr>
+          <w:lang w:val="es-ES"/>
+        </w:rPr>
+        <w:t>,</w:t>
+      </w:r>
+      <w:r>
+        <w:rPr>
+          <w:lang w:val="es-ES"/>
+        </w:rPr>
+        <w:t xml:space="preserve"> e</w:t>
+      </w:r>
+      <w:r>
+        <w:rPr>
+          <w:lang w:val="es-ES"/>
+        </w:rPr>
+        <w:t>l módulo de gestión consta de</w:t>
+      </w:r>
+      <w:r>
+        <w:rPr>
+          <w:lang w:val="es-ES"/>
+        </w:rPr>
+        <w:t xml:space="preserve"> 7</w:t>
+      </w:r>
+      <w:r>
+        <w:rPr>
+          <w:lang w:val="es-ES"/>
+        </w:rPr>
+        <w:t xml:space="preserve"> preguntas</w:t>
+      </w:r>
+      <w:r>
+        <w:rPr>
+          <w:lang w:val="es-ES"/>
+        </w:rPr>
+        <w:t>. Aquí</w:t>
+      </w:r>
+      <w:r>
+        <w:rPr>
+          <w:lang w:val="es-ES"/>
+        </w:rPr>
+        <w:t xml:space="preserve"> se mide</w:t>
+      </w:r>
+      <w:r>
+        <w:rPr>
+          <w:lang w:val="es-ES"/>
+        </w:rPr>
+        <w:t xml:space="preserve"> la</w:t>
+      </w:r>
+      <w:r>
+        <w:rPr>
+          <w:lang w:val="es-ES"/>
+        </w:rPr>
+        <w:t xml:space="preserve"> </w:t>
+      </w:r>
+      <w:r>
+        <w:rPr>
+          <w:lang w:val="es-ES"/>
+        </w:rPr>
+        <w:t>producción</w:t>
+      </w:r>
+      <w:r>
+        <w:rPr>
+          <w:lang w:val="es-ES"/>
+        </w:rPr>
+        <w:t xml:space="preserve"> y </w:t>
+      </w:r>
+      <w:r>
+        <w:rPr>
+          <w:lang w:val="es-ES"/>
+        </w:rPr>
+        <w:t>adquisición de conocimiento</w:t>
+      </w:r>
+      <w:r>
+        <w:rPr>
+          <w:lang w:val="es-ES"/>
+        </w:rPr>
+        <w:t xml:space="preserve"> y</w:t>
+      </w:r>
+      <w:r>
+        <w:rPr>
+          <w:lang w:val="es-ES"/>
+        </w:rPr>
+        <w:t xml:space="preserve"> uso de recursos</w:t>
+      </w:r>
+      <w:r>
+        <w:rPr>
+          <w:lang w:val="es-ES"/>
+        </w:rPr>
+        <w:t xml:space="preserve"> destinados a la gestión del conocimiento</w:t>
+      </w:r>
+      <w:r>
+        <w:rPr>
+          <w:lang w:val="es-ES"/>
+        </w:rPr>
+        <w:t>.</w:t>
+      </w:r>
+      <w:r>
+        <w:rPr>
+          <w:lang w:val="es-ES"/>
+        </w:rPr>
+        <w:t xml:space="preserve"> </w:t>
+      </w:r>
+      <w:r>
+        <w:rPr>
+          <w:lang w:val="es-ES"/>
+        </w:rPr>
+        <w:t>F</w:t>
+      </w:r>
+      <w:r>
+        <w:rPr>
+          <w:lang w:val="es-ES"/>
+        </w:rPr>
+        <w:t>inalmente</w:t>
+      </w:r>
+      <w:r>
+        <w:rPr>
+          <w:lang w:val="es-ES"/>
+        </w:rPr>
+        <w:t>,</w:t>
+      </w:r>
+      <w:r>
+        <w:rPr>
+          <w:lang w:val="es-ES"/>
+        </w:rPr>
+        <w:t xml:space="preserve"> e</w:t>
+      </w:r>
+      <w:r>
+        <w:rPr>
+          <w:lang w:val="es-ES"/>
+        </w:rPr>
+        <w:t xml:space="preserve">l módulo de tecnología consta de </w:t>
+      </w:r>
+      <w:r>
+        <w:rPr>
+          <w:lang w:val="es-ES"/>
+        </w:rPr>
+        <w:t>15</w:t>
+      </w:r>
+      <w:r>
+        <w:rPr>
+          <w:lang w:val="es-ES"/>
+        </w:rPr>
+        <w:t xml:space="preserve"> preguntas</w:t>
+      </w:r>
+      <w:r>
+        <w:rPr>
+          <w:lang w:val="es-ES"/>
+        </w:rPr>
+        <w:t xml:space="preserve"> relacionadas con</w:t>
+      </w:r>
+      <w:r>
+        <w:rPr>
+          <w:lang w:val="es-ES"/>
+        </w:rPr>
+        <w:t xml:space="preserve"> </w:t>
+      </w:r>
+      <w:r>
+        <w:rPr>
+          <w:lang w:val="es-ES"/>
+        </w:rPr>
+        <w:t>el uso de recursos tecnológicos y capacitación por parte de los empleados en la organización</w:t>
+      </w:r>
+      <w:r>
+        <w:rPr>
+          <w:lang w:val="es-ES"/>
+        </w:rPr>
+        <w:t xml:space="preserve"> en asuntos relacionados con la tecnología y su uso en las prácticas de gestión del conocimiento</w:t>
+      </w:r>
+      <w:r>
+        <w:rPr>
+          <w:lang w:val="es-ES"/>
+        </w:rPr>
+        <w:t>.</w:t>
+      </w:r>
     </w:p>
     <w:p>
       <w:pPr>
@@ -165,13 +1174,25 @@
         <w:rPr>
           <w:lang w:val="es-ES"/>
         </w:rPr>
-        <w:t xml:space="preserve">previo al análisis de datos se realizó una </w:t>
-      </w:r>
-      <w:r>
-        <w:rPr>
-          <w:lang w:val="es-ES"/>
-        </w:rPr>
-        <w:t>depuración de la base de datos excluyendo variables que presentaban:</w:t>
+        <w:t xml:space="preserve">se realizó una </w:t>
+      </w:r>
+      <w:r>
+        <w:rPr>
+          <w:lang w:val="es-ES"/>
+        </w:rPr>
+        <w:t>depuración de la base de datos excluyendo</w:t>
+      </w:r>
+      <w:r>
+        <w:rPr>
+          <w:lang w:val="es-ES"/>
+        </w:rPr>
+        <w:t xml:space="preserve"> de los análisis estadísticos,</w:t>
+      </w:r>
+      <w:r>
+        <w:rPr>
+          <w:lang w:val="es-ES"/>
+        </w:rPr>
+        <w:t xml:space="preserve"> variables que presentaban:</w:t>
       </w:r>
     </w:p>
     <w:p>
@@ -229,13 +1250,7 @@
         <w:rPr>
           <w:lang w:val="es-ES"/>
         </w:rPr>
-        <w:t xml:space="preserve"> en las v</w:t>
-      </w:r>
-      <w:r>
-        <w:rPr>
-          <w:lang w:val="es-ES"/>
-        </w:rPr>
-        <w:t>ariables de respuesta múltiple</w:t>
+        <w:t xml:space="preserve"> en las variables de respuesta múltiple</w:t>
       </w:r>
       <w:r>
         <w:rPr>
@@ -272,7 +1287,13 @@
         <w:rPr>
           <w:lang w:val="es-ES"/>
         </w:rPr>
-        <w:t xml:space="preserve">Variables de caracterización de la encuesta, ejemplo: nombre del encuestador, </w:t>
+        <w:t>Información de</w:t>
+      </w:r>
+      <w:r>
+        <w:rPr>
+          <w:lang w:val="es-ES"/>
+        </w:rPr>
+        <w:t xml:space="preserve"> caracterización de la encuesta, ejemplo: nombre del encuestador, </w:t>
       </w:r>
       <w:r>
         <w:rPr>
@@ -339,98 +1360,90 @@
     </w:p>
     <w:p>
       <w:pPr>
-        <w:jc w:val="both"/>
+        <w:pStyle w:val="Heading2"/>
         <w:rPr>
           <w:b/>
-          <w:sz w:val="32"/>
-          <w:lang w:val="es-ES"/>
-        </w:rPr>
-      </w:pPr>
+          <w:sz w:val="28"/>
+          <w:lang w:val="es-ES"/>
+        </w:rPr>
+      </w:pPr>
+      <w:bookmarkStart w:id="4" w:name="_Toc512205576"/>
       <w:r>
         <w:rPr>
           <w:b/>
-          <w:sz w:val="32"/>
+          <w:sz w:val="28"/>
           <w:lang w:val="es-ES"/>
         </w:rPr>
         <w:t>Análisis descriptivo de datos</w:t>
       </w:r>
-    </w:p>
-    <w:p>
-      <w:pPr>
-        <w:jc w:val="both"/>
-        <w:rPr>
-          <w:lang w:val="es-ES"/>
-        </w:rPr>
-      </w:pPr>
-    </w:p>
-    <w:p>
-      <w:pPr>
-        <w:jc w:val="both"/>
-        <w:rPr>
-          <w:lang w:val="es-ES"/>
-        </w:rPr>
-      </w:pPr>
-      <w:bookmarkStart w:id="0" w:name="_GoBack"/>
-      <w:bookmarkEnd w:id="0"/>
-    </w:p>
-    <w:p>
-      <w:pPr>
-        <w:jc w:val="both"/>
-        <w:rPr>
-          <w:lang w:val="es-ES"/>
-        </w:rPr>
-      </w:pPr>
-    </w:p>
-    <w:p>
-      <w:pPr>
-        <w:jc w:val="both"/>
-        <w:rPr>
-          <w:b/>
-          <w:lang w:val="es-ES"/>
-        </w:rPr>
-      </w:pPr>
-      <w:r>
-        <w:rPr>
-          <w:b/>
-          <w:sz w:val="32"/>
-          <w:lang w:val="es-ES"/>
-        </w:rPr>
-        <w:t>Análisis de correlación</w:t>
-      </w:r>
-    </w:p>
-    <w:p>
-      <w:pPr>
-        <w:jc w:val="both"/>
-        <w:rPr>
-          <w:lang w:val="es-ES"/>
-        </w:rPr>
-      </w:pPr>
-    </w:p>
-    <w:p>
-      <w:pPr>
-        <w:jc w:val="both"/>
-        <w:rPr>
-          <w:lang w:val="es-ES"/>
-        </w:rPr>
-      </w:pPr>
-      <w:r>
-        <w:rPr>
-          <w:lang w:val="es-ES"/>
-        </w:rPr>
-        <w:t xml:space="preserve">Test de independencia Chi-cuadrado para todas las variables de la base de datos. En términos generales existen bajos niveles de asociación entre las variables presentes en la encuesta. No </w:t>
-      </w:r>
-      <w:r>
-        <w:rPr>
-          <w:lang w:val="es-ES"/>
-        </w:rPr>
-        <w:t>obstante,</w:t>
-      </w:r>
-      <w:r>
-        <w:rPr>
-          <w:lang w:val="es-ES"/>
-        </w:rPr>
-        <w:t xml:space="preserve"> pueden observarse grupos de variables que presentan altos niveles de asociación, los cuales se exploraran más adelante.</w:t>
-      </w:r>
+      <w:bookmarkEnd w:id="4"/>
+    </w:p>
+    <w:p>
+      <w:pPr>
+        <w:jc w:val="both"/>
+        <w:rPr>
+          <w:lang w:val="es-ES"/>
+        </w:rPr>
+      </w:pPr>
+    </w:p>
+    <w:p>
+      <w:pPr>
+        <w:jc w:val="both"/>
+        <w:rPr>
+          <w:lang w:val="es-ES"/>
+        </w:rPr>
+      </w:pPr>
+      <w:r>
+        <w:rPr>
+          <w:lang w:val="es-ES"/>
+        </w:rPr>
+        <w:t>Dado que en términos generales se busca realizar una caracterización de las prácticas de gestión del conocimiento implementadas por las empresas catalogadas como innovadoras, a continuación, se presenta un análisis descriptivo de la encuesta por módulos con el fin de obtener una idea general de los datos previo a análisis posteriores.</w:t>
+      </w:r>
+    </w:p>
+    <w:p>
+      <w:pPr>
+        <w:jc w:val="both"/>
+        <w:rPr>
+          <w:lang w:val="es-ES"/>
+        </w:rPr>
+      </w:pPr>
+    </w:p>
+    <w:p>
+      <w:pPr>
+        <w:jc w:val="both"/>
+        <w:rPr>
+          <w:lang w:val="es-ES"/>
+        </w:rPr>
+      </w:pPr>
+      <w:r>
+        <w:rPr>
+          <w:lang w:val="es-ES"/>
+        </w:rPr>
+        <w:lastRenderedPageBreak/>
+        <w:t>La composición de la población se ve influenciada principalmente por el hecho que la mayoría de las empresas bajo análisis pertenecen al sector económico secundario, seguidamente al terciario y por último al primario</w:t>
+      </w:r>
+      <w:proofErr w:type="gramStart"/>
+      <w:r>
+        <w:rPr>
+          <w:lang w:val="es-ES"/>
+        </w:rPr>
+        <w:t xml:space="preserve">. </w:t>
+      </w:r>
+      <w:proofErr w:type="gramEnd"/>
+      <w:r>
+        <w:rPr>
+          <w:lang w:val="es-ES"/>
+        </w:rPr>
+        <w:t>AGREGAR TABLAS, EXPLICAR GRÁFICOS Y RESULTADOS OBTENIDOS.</w:t>
+      </w:r>
+    </w:p>
+    <w:p>
+      <w:pPr>
+        <w:jc w:val="both"/>
+        <w:rPr>
+          <w:lang w:val="es-ES"/>
+        </w:rPr>
+      </w:pPr>
     </w:p>
     <w:p>
       <w:pPr>
@@ -444,12 +1457,11 @@
           <w:noProof/>
           <w:lang w:val="es-ES"/>
         </w:rPr>
-        <w:lastRenderedPageBreak/>
         <w:drawing>
           <wp:inline distT="0" distB="0" distL="0" distR="0">
             <wp:extent cx="3600000" cy="3600000"/>
             <wp:effectExtent l="0" t="0" r="0" b="0"/>
-            <wp:docPr id="3" name="Picture 3"/>
+            <wp:docPr id="1" name="Picture 1"/>
             <wp:cNvGraphicFramePr>
               <a:graphicFrameLocks xmlns:a="http://schemas.openxmlformats.org/drawingml/2006/main" noChangeAspect="1"/>
             </wp:cNvGraphicFramePr>
@@ -457,11 +1469,11 @@
               <a:graphicData uri="http://schemas.openxmlformats.org/drawingml/2006/picture">
                 <pic:pic xmlns:pic="http://schemas.openxmlformats.org/drawingml/2006/picture">
                   <pic:nvPicPr>
-                    <pic:cNvPr id="3" name="Chi_square_all.jpeg"/>
+                    <pic:cNvPr id="1" name="frecuencies_economic_sector.jpeg"/>
                     <pic:cNvPicPr/>
                   </pic:nvPicPr>
                   <pic:blipFill>
-                    <a:blip r:embed="rId5" cstate="print">
+                    <a:blip r:embed="rId6">
                       <a:extLst>
                         <a:ext uri="{28A0092B-C50C-407E-A947-70E740481C1C}">
                           <a14:useLocalDpi xmlns:a14="http://schemas.microsoft.com/office/drawing/2010/main" val="0"/>
@@ -507,8 +1519,645 @@
         <w:rPr>
           <w:lang w:val="es-ES"/>
         </w:rPr>
+        <w:t>Tipo de empleo y número de empleados</w:t>
+      </w:r>
+    </w:p>
+    <w:p>
+      <w:pPr>
+        <w:jc w:val="both"/>
+        <w:rPr>
+          <w:lang w:val="es-ES"/>
+        </w:rPr>
+      </w:pPr>
+    </w:p>
+    <w:p>
+      <w:pPr>
+        <w:jc w:val="both"/>
+        <w:rPr>
+          <w:lang w:val="es-ES"/>
+        </w:rPr>
+      </w:pPr>
+      <w:r>
+        <w:rPr>
+          <w:noProof/>
+          <w:lang w:val="es-ES"/>
+        </w:rPr>
+        <w:drawing>
+          <wp:inline distT="0" distB="0" distL="0" distR="0">
+            <wp:extent cx="5943600" cy="2476500"/>
+            <wp:effectExtent l="0" t="0" r="0" b="0"/>
+            <wp:docPr id="2" name="Picture 2"/>
+            <wp:cNvGraphicFramePr>
+              <a:graphicFrameLocks xmlns:a="http://schemas.openxmlformats.org/drawingml/2006/main" noChangeAspect="1"/>
+            </wp:cNvGraphicFramePr>
+            <a:graphic xmlns:a="http://schemas.openxmlformats.org/drawingml/2006/main">
+              <a:graphicData uri="http://schemas.openxmlformats.org/drawingml/2006/picture">
+                <pic:pic xmlns:pic="http://schemas.openxmlformats.org/drawingml/2006/picture">
+                  <pic:nvPicPr>
+                    <pic:cNvPr id="2" name="frecuencies_employment.jpeg"/>
+                    <pic:cNvPicPr/>
+                  </pic:nvPicPr>
+                  <pic:blipFill>
+                    <a:blip r:embed="rId7">
+                      <a:extLst>
+                        <a:ext uri="{28A0092B-C50C-407E-A947-70E740481C1C}">
+                          <a14:useLocalDpi xmlns:a14="http://schemas.microsoft.com/office/drawing/2010/main" val="0"/>
+                        </a:ext>
+                      </a:extLst>
+                    </a:blip>
+                    <a:stretch>
+                      <a:fillRect/>
+                    </a:stretch>
+                  </pic:blipFill>
+                  <pic:spPr>
+                    <a:xfrm>
+                      <a:off x="0" y="0"/>
+                      <a:ext cx="5943600" cy="2476500"/>
+                    </a:xfrm>
+                    <a:prstGeom prst="rect">
+                      <a:avLst/>
+                    </a:prstGeom>
+                  </pic:spPr>
+                </pic:pic>
+              </a:graphicData>
+            </a:graphic>
+          </wp:inline>
+        </w:drawing>
+      </w:r>
+    </w:p>
+    <w:p>
+      <w:pPr>
+        <w:jc w:val="both"/>
+        <w:rPr>
+          <w:lang w:val="es-ES"/>
+        </w:rPr>
+      </w:pPr>
+    </w:p>
+    <w:p>
+      <w:pPr>
+        <w:jc w:val="both"/>
+        <w:rPr>
+          <w:lang w:val="es-ES"/>
+        </w:rPr>
+      </w:pPr>
+      <w:r>
+        <w:rPr>
+          <w:lang w:val="es-ES"/>
+        </w:rPr>
+        <w:t>Clasificación de las empresas</w:t>
+      </w:r>
+    </w:p>
+    <w:p>
+      <w:pPr>
+        <w:jc w:val="both"/>
+        <w:rPr>
+          <w:lang w:val="es-ES"/>
+        </w:rPr>
+      </w:pPr>
+    </w:p>
+    <w:p>
+      <w:pPr>
+        <w:jc w:val="both"/>
+        <w:rPr>
+          <w:lang w:val="es-ES"/>
+        </w:rPr>
+      </w:pPr>
+    </w:p>
+    <w:p>
+      <w:pPr>
+        <w:jc w:val="both"/>
+        <w:rPr>
+          <w:lang w:val="es-ES"/>
+        </w:rPr>
+      </w:pPr>
+    </w:p>
+    <w:p>
+      <w:pPr>
+        <w:jc w:val="both"/>
+        <w:rPr>
+          <w:lang w:val="es-ES"/>
+        </w:rPr>
+      </w:pPr>
+      <w:r>
+        <w:rPr>
+          <w:lang w:val="es-ES"/>
+        </w:rPr>
+        <w:t>Conocimientos</w:t>
+      </w:r>
+    </w:p>
+    <w:p>
+      <w:pPr>
+        <w:jc w:val="both"/>
+        <w:rPr>
+          <w:lang w:val="es-ES"/>
+        </w:rPr>
+      </w:pPr>
+    </w:p>
+    <w:p>
+      <w:pPr>
+        <w:jc w:val="both"/>
+        <w:rPr>
+          <w:lang w:val="es-ES"/>
+        </w:rPr>
+      </w:pPr>
+      <w:r>
+        <w:rPr>
+          <w:noProof/>
+          <w:lang w:val="es-ES"/>
+        </w:rPr>
+        <w:drawing>
+          <wp:inline distT="0" distB="0" distL="0" distR="0">
+            <wp:extent cx="5943600" cy="2476500"/>
+            <wp:effectExtent l="0" t="0" r="0" b="0"/>
+            <wp:docPr id="3" name="Picture 3"/>
+            <wp:cNvGraphicFramePr>
+              <a:graphicFrameLocks xmlns:a="http://schemas.openxmlformats.org/drawingml/2006/main" noChangeAspect="1"/>
+            </wp:cNvGraphicFramePr>
+            <a:graphic xmlns:a="http://schemas.openxmlformats.org/drawingml/2006/main">
+              <a:graphicData uri="http://schemas.openxmlformats.org/drawingml/2006/picture">
+                <pic:pic xmlns:pic="http://schemas.openxmlformats.org/drawingml/2006/picture">
+                  <pic:nvPicPr>
+                    <pic:cNvPr id="3" name="frequencies_knowledge.jpeg"/>
+                    <pic:cNvPicPr/>
+                  </pic:nvPicPr>
+                  <pic:blipFill>
+                    <a:blip r:embed="rId8">
+                      <a:extLst>
+                        <a:ext uri="{28A0092B-C50C-407E-A947-70E740481C1C}">
+                          <a14:useLocalDpi xmlns:a14="http://schemas.microsoft.com/office/drawing/2010/main" val="0"/>
+                        </a:ext>
+                      </a:extLst>
+                    </a:blip>
+                    <a:stretch>
+                      <a:fillRect/>
+                    </a:stretch>
+                  </pic:blipFill>
+                  <pic:spPr>
+                    <a:xfrm>
+                      <a:off x="0" y="0"/>
+                      <a:ext cx="5943600" cy="2476500"/>
+                    </a:xfrm>
+                    <a:prstGeom prst="rect">
+                      <a:avLst/>
+                    </a:prstGeom>
+                  </pic:spPr>
+                </pic:pic>
+              </a:graphicData>
+            </a:graphic>
+          </wp:inline>
+        </w:drawing>
+      </w:r>
+    </w:p>
+    <w:p>
+      <w:pPr>
+        <w:jc w:val="both"/>
+        <w:rPr>
+          <w:lang w:val="es-ES"/>
+        </w:rPr>
+      </w:pPr>
+    </w:p>
+    <w:p>
+      <w:pPr>
+        <w:jc w:val="both"/>
+        <w:rPr>
+          <w:lang w:val="es-ES"/>
+        </w:rPr>
+      </w:pPr>
+      <w:r>
+        <w:rPr>
+          <w:lang w:val="es-ES"/>
+        </w:rPr>
+        <w:t>Organización</w:t>
+      </w:r>
+    </w:p>
+    <w:p>
+      <w:pPr>
+        <w:jc w:val="both"/>
+        <w:rPr>
+          <w:lang w:val="es-ES"/>
+        </w:rPr>
+      </w:pPr>
+    </w:p>
+    <w:p>
+      <w:pPr>
+        <w:jc w:val="both"/>
+        <w:rPr>
+          <w:lang w:val="es-ES"/>
+        </w:rPr>
+      </w:pPr>
+      <w:r>
+        <w:rPr>
+          <w:noProof/>
+          <w:lang w:val="es-ES"/>
+        </w:rPr>
+        <w:drawing>
+          <wp:inline distT="0" distB="0" distL="0" distR="0">
+            <wp:extent cx="5943600" cy="2476500"/>
+            <wp:effectExtent l="0" t="0" r="0" b="0"/>
+            <wp:docPr id="8" name="Picture 8"/>
+            <wp:cNvGraphicFramePr>
+              <a:graphicFrameLocks xmlns:a="http://schemas.openxmlformats.org/drawingml/2006/main" noChangeAspect="1"/>
+            </wp:cNvGraphicFramePr>
+            <a:graphic xmlns:a="http://schemas.openxmlformats.org/drawingml/2006/main">
+              <a:graphicData uri="http://schemas.openxmlformats.org/drawingml/2006/picture">
+                <pic:pic xmlns:pic="http://schemas.openxmlformats.org/drawingml/2006/picture">
+                  <pic:nvPicPr>
+                    <pic:cNvPr id="8" name="frecuencies_organization1.jpeg"/>
+                    <pic:cNvPicPr/>
+                  </pic:nvPicPr>
+                  <pic:blipFill>
+                    <a:blip r:embed="rId9">
+                      <a:extLst>
+                        <a:ext uri="{28A0092B-C50C-407E-A947-70E740481C1C}">
+                          <a14:useLocalDpi xmlns:a14="http://schemas.microsoft.com/office/drawing/2010/main" val="0"/>
+                        </a:ext>
+                      </a:extLst>
+                    </a:blip>
+                    <a:stretch>
+                      <a:fillRect/>
+                    </a:stretch>
+                  </pic:blipFill>
+                  <pic:spPr>
+                    <a:xfrm>
+                      <a:off x="0" y="0"/>
+                      <a:ext cx="5943600" cy="2476500"/>
+                    </a:xfrm>
+                    <a:prstGeom prst="rect">
+                      <a:avLst/>
+                    </a:prstGeom>
+                  </pic:spPr>
+                </pic:pic>
+              </a:graphicData>
+            </a:graphic>
+          </wp:inline>
+        </w:drawing>
+      </w:r>
+    </w:p>
+    <w:p>
+      <w:pPr>
+        <w:jc w:val="both"/>
+        <w:rPr>
+          <w:lang w:val="es-ES"/>
+        </w:rPr>
+      </w:pPr>
+    </w:p>
+    <w:p>
+      <w:pPr>
+        <w:jc w:val="both"/>
+        <w:rPr>
+          <w:lang w:val="es-ES"/>
+        </w:rPr>
+      </w:pPr>
+      <w:r>
+        <w:rPr>
+          <w:lang w:val="es-ES"/>
+        </w:rPr>
+        <w:t xml:space="preserve">Tal vez incluir aquí el </w:t>
+      </w:r>
+      <w:proofErr w:type="spellStart"/>
+      <w:r>
+        <w:rPr>
+          <w:lang w:val="es-ES"/>
+        </w:rPr>
+        <w:t>wordcloud</w:t>
+      </w:r>
+      <w:proofErr w:type="spellEnd"/>
+      <w:r>
+        <w:rPr>
+          <w:lang w:val="es-ES"/>
+        </w:rPr>
+        <w:t xml:space="preserve"> con las respuestas de la pregunta abierta.</w:t>
+      </w:r>
+    </w:p>
+    <w:p>
+      <w:pPr>
+        <w:jc w:val="both"/>
+        <w:rPr>
+          <w:lang w:val="es-ES"/>
+        </w:rPr>
+      </w:pPr>
+    </w:p>
+    <w:p>
+      <w:pPr>
+        <w:jc w:val="both"/>
+        <w:rPr>
+          <w:lang w:val="es-ES"/>
+        </w:rPr>
+      </w:pPr>
+      <w:r>
+        <w:rPr>
+          <w:lang w:val="es-ES"/>
+        </w:rPr>
+        <w:t>Gestión</w:t>
+      </w:r>
+    </w:p>
+    <w:p>
+      <w:pPr>
+        <w:jc w:val="both"/>
+        <w:rPr>
+          <w:lang w:val="es-ES"/>
+        </w:rPr>
+      </w:pPr>
+    </w:p>
+    <w:p>
+      <w:pPr>
+        <w:jc w:val="both"/>
+        <w:rPr>
+          <w:lang w:val="es-ES"/>
+        </w:rPr>
+      </w:pPr>
+      <w:r>
+        <w:rPr>
+          <w:noProof/>
+          <w:lang w:val="es-ES"/>
+        </w:rPr>
+        <w:lastRenderedPageBreak/>
+        <w:drawing>
+          <wp:inline distT="0" distB="0" distL="0" distR="0">
+            <wp:extent cx="5943600" cy="2476500"/>
+            <wp:effectExtent l="0" t="0" r="0" b="0"/>
+            <wp:docPr id="9" name="Picture 9"/>
+            <wp:cNvGraphicFramePr>
+              <a:graphicFrameLocks xmlns:a="http://schemas.openxmlformats.org/drawingml/2006/main" noChangeAspect="1"/>
+            </wp:cNvGraphicFramePr>
+            <a:graphic xmlns:a="http://schemas.openxmlformats.org/drawingml/2006/main">
+              <a:graphicData uri="http://schemas.openxmlformats.org/drawingml/2006/picture">
+                <pic:pic xmlns:pic="http://schemas.openxmlformats.org/drawingml/2006/picture">
+                  <pic:nvPicPr>
+                    <pic:cNvPr id="9" name="frequencies_management.jpeg"/>
+                    <pic:cNvPicPr/>
+                  </pic:nvPicPr>
+                  <pic:blipFill>
+                    <a:blip r:embed="rId10">
+                      <a:extLst>
+                        <a:ext uri="{28A0092B-C50C-407E-A947-70E740481C1C}">
+                          <a14:useLocalDpi xmlns:a14="http://schemas.microsoft.com/office/drawing/2010/main" val="0"/>
+                        </a:ext>
+                      </a:extLst>
+                    </a:blip>
+                    <a:stretch>
+                      <a:fillRect/>
+                    </a:stretch>
+                  </pic:blipFill>
+                  <pic:spPr>
+                    <a:xfrm>
+                      <a:off x="0" y="0"/>
+                      <a:ext cx="5943600" cy="2476500"/>
+                    </a:xfrm>
+                    <a:prstGeom prst="rect">
+                      <a:avLst/>
+                    </a:prstGeom>
+                  </pic:spPr>
+                </pic:pic>
+              </a:graphicData>
+            </a:graphic>
+          </wp:inline>
+        </w:drawing>
+      </w:r>
+    </w:p>
+    <w:p>
+      <w:pPr>
+        <w:jc w:val="both"/>
+        <w:rPr>
+          <w:lang w:val="es-ES"/>
+        </w:rPr>
+      </w:pPr>
+    </w:p>
+    <w:p>
+      <w:pPr>
+        <w:jc w:val="both"/>
+        <w:rPr>
+          <w:lang w:val="es-ES"/>
+        </w:rPr>
+      </w:pPr>
+      <w:r>
+        <w:rPr>
+          <w:lang w:val="es-ES"/>
+        </w:rPr>
+        <w:t>Tecnología</w:t>
+      </w:r>
+    </w:p>
+    <w:p>
+      <w:pPr>
+        <w:jc w:val="both"/>
+        <w:rPr>
+          <w:lang w:val="es-ES"/>
+        </w:rPr>
+      </w:pPr>
+    </w:p>
+    <w:p>
+      <w:pPr>
+        <w:jc w:val="both"/>
+        <w:rPr>
+          <w:lang w:val="es-ES"/>
+        </w:rPr>
+      </w:pPr>
+      <w:r>
+        <w:rPr>
+          <w:noProof/>
+          <w:lang w:val="es-ES"/>
+        </w:rPr>
+        <w:drawing>
+          <wp:inline distT="0" distB="0" distL="0" distR="0">
+            <wp:extent cx="5943600" cy="2476500"/>
+            <wp:effectExtent l="0" t="0" r="0" b="0"/>
+            <wp:docPr id="10" name="Picture 10"/>
+            <wp:cNvGraphicFramePr>
+              <a:graphicFrameLocks xmlns:a="http://schemas.openxmlformats.org/drawingml/2006/main" noChangeAspect="1"/>
+            </wp:cNvGraphicFramePr>
+            <a:graphic xmlns:a="http://schemas.openxmlformats.org/drawingml/2006/main">
+              <a:graphicData uri="http://schemas.openxmlformats.org/drawingml/2006/picture">
+                <pic:pic xmlns:pic="http://schemas.openxmlformats.org/drawingml/2006/picture">
+                  <pic:nvPicPr>
+                    <pic:cNvPr id="10" name="frequencies_technology.jpeg"/>
+                    <pic:cNvPicPr/>
+                  </pic:nvPicPr>
+                  <pic:blipFill>
+                    <a:blip r:embed="rId11">
+                      <a:extLst>
+                        <a:ext uri="{28A0092B-C50C-407E-A947-70E740481C1C}">
+                          <a14:useLocalDpi xmlns:a14="http://schemas.microsoft.com/office/drawing/2010/main" val="0"/>
+                        </a:ext>
+                      </a:extLst>
+                    </a:blip>
+                    <a:stretch>
+                      <a:fillRect/>
+                    </a:stretch>
+                  </pic:blipFill>
+                  <pic:spPr>
+                    <a:xfrm>
+                      <a:off x="0" y="0"/>
+                      <a:ext cx="5943600" cy="2476500"/>
+                    </a:xfrm>
+                    <a:prstGeom prst="rect">
+                      <a:avLst/>
+                    </a:prstGeom>
+                  </pic:spPr>
+                </pic:pic>
+              </a:graphicData>
+            </a:graphic>
+          </wp:inline>
+        </w:drawing>
+      </w:r>
+    </w:p>
+    <w:p>
+      <w:pPr>
+        <w:jc w:val="both"/>
+        <w:rPr>
+          <w:lang w:val="es-ES"/>
+        </w:rPr>
+      </w:pPr>
+    </w:p>
+    <w:p>
+      <w:pPr>
+        <w:jc w:val="both"/>
+        <w:rPr>
+          <w:lang w:val="es-ES"/>
+        </w:rPr>
+      </w:pPr>
+    </w:p>
+    <w:p>
+      <w:pPr>
+        <w:pStyle w:val="Heading2"/>
+        <w:rPr>
+          <w:b/>
+          <w:sz w:val="28"/>
+          <w:lang w:val="es-ES"/>
+        </w:rPr>
+      </w:pPr>
+      <w:bookmarkStart w:id="5" w:name="_Toc512205577"/>
+      <w:r>
+        <w:rPr>
+          <w:b/>
+          <w:sz w:val="28"/>
+          <w:lang w:val="es-ES"/>
+        </w:rPr>
+        <w:t>Análisis de correlación</w:t>
+      </w:r>
+      <w:bookmarkEnd w:id="5"/>
+    </w:p>
+    <w:p>
+      <w:pPr>
+        <w:jc w:val="both"/>
+        <w:rPr>
+          <w:lang w:val="es-ES"/>
+        </w:rPr>
+      </w:pPr>
+    </w:p>
+    <w:p>
+      <w:pPr>
+        <w:jc w:val="both"/>
+        <w:rPr>
+          <w:lang w:val="es-ES"/>
+        </w:rPr>
+      </w:pPr>
+      <w:r>
+        <w:rPr>
+          <w:lang w:val="es-ES"/>
+        </w:rPr>
+        <w:t xml:space="preserve">Test de independencia Chi-cuadrado para todas las variables de la base de datos. En términos generales existen bajos niveles de asociación entre las variables presentes en la encuesta. No </w:t>
+      </w:r>
+      <w:r>
+        <w:rPr>
+          <w:lang w:val="es-ES"/>
+        </w:rPr>
+        <w:t>obstante,</w:t>
+      </w:r>
+      <w:r>
+        <w:rPr>
+          <w:lang w:val="es-ES"/>
+        </w:rPr>
+        <w:t xml:space="preserve"> pueden observarse grupos de variables que presentan altos niveles de asociación, los cuales se exploraran más adelante.</w:t>
+      </w:r>
+    </w:p>
+    <w:p>
+      <w:pPr>
+        <w:jc w:val="center"/>
+        <w:rPr>
+          <w:lang w:val="es-ES"/>
+        </w:rPr>
+      </w:pPr>
+    </w:p>
+    <w:p>
+      <w:pPr>
+        <w:jc w:val="both"/>
+        <w:rPr>
+          <w:lang w:val="es-ES"/>
+        </w:rPr>
+      </w:pPr>
+    </w:p>
+    <w:p>
+      <w:pPr>
+        <w:jc w:val="both"/>
+        <w:rPr>
+          <w:lang w:val="es-ES"/>
+        </w:rPr>
+      </w:pPr>
+      <w:r>
+        <w:rPr>
+          <w:lang w:val="es-ES"/>
+        </w:rPr>
+        <w:t xml:space="preserve">En términos generales </w:t>
+      </w:r>
+      <w:r>
+        <w:rPr>
+          <w:lang w:val="es-ES"/>
+        </w:rPr>
+        <w:t>en la base de datos se encuentra aproximadamente un 10% de asociaciones significativas entre todos los posibles pares de variables.</w:t>
+      </w:r>
+    </w:p>
+    <w:p>
+      <w:pPr>
+        <w:jc w:val="both"/>
+        <w:rPr>
+          <w:lang w:val="es-ES"/>
+        </w:rPr>
+      </w:pPr>
+    </w:p>
+    <w:p>
+      <w:pPr>
+        <w:jc w:val="both"/>
+        <w:rPr>
+          <w:lang w:val="es-ES"/>
+        </w:rPr>
+      </w:pPr>
+      <w:r>
+        <w:rPr>
+          <w:lang w:val="es-ES"/>
+        </w:rPr>
+        <w:lastRenderedPageBreak/>
         <w:t>Realizando el mismo análisis a nivel de bloque en el cuestionario se tienen los siguientes resultados:</w:t>
       </w:r>
+    </w:p>
+    <w:p>
+      <w:pPr>
+        <w:jc w:val="both"/>
+        <w:rPr>
+          <w:lang w:val="es-ES"/>
+        </w:rPr>
+      </w:pPr>
+    </w:p>
+    <w:p>
+      <w:pPr>
+        <w:jc w:val="both"/>
+        <w:rPr>
+          <w:lang w:val="es-ES"/>
+        </w:rPr>
+      </w:pPr>
+      <w:r>
+        <w:rPr>
+          <w:lang w:val="es-ES"/>
+        </w:rPr>
+        <w:t>Reemplazar estos gráficos por un gráfico de barras que muestre el porcentaje de asociaciones significativas por módulo de la encuesta.</w:t>
+      </w:r>
+    </w:p>
+    <w:p>
+      <w:pPr>
+        <w:jc w:val="both"/>
+        <w:rPr>
+          <w:lang w:val="es-ES"/>
+        </w:rPr>
+      </w:pPr>
     </w:p>
     <w:p>
       <w:pPr>
@@ -579,7 +2228,7 @@
                           <pic:cNvPicPr/>
                         </pic:nvPicPr>
                         <pic:blipFill>
-                          <a:blip r:embed="rId6" cstate="print">
+                          <a:blip r:embed="rId12" cstate="print">
                             <a:extLst>
                               <a:ext uri="{28A0092B-C50C-407E-A947-70E740481C1C}">
                                 <a14:useLocalDpi xmlns:a14="http://schemas.microsoft.com/office/drawing/2010/main" val="0"/>
@@ -606,6 +2255,20 @@
               </w:drawing>
             </w:r>
           </w:p>
+          <w:p>
+            <w:pPr>
+              <w:jc w:val="center"/>
+              <w:rPr>
+                <w:lang w:val="es-ES"/>
+              </w:rPr>
+            </w:pPr>
+            <w:r>
+              <w:rPr>
+                <w:lang w:val="es-ES"/>
+              </w:rPr>
+              <w:t>Asociaciones significativas: 8.2%</w:t>
+            </w:r>
+          </w:p>
         </w:tc>
         <w:tc>
           <w:tcPr>
@@ -653,7 +2316,7 @@
                           <pic:cNvPicPr/>
                         </pic:nvPicPr>
                         <pic:blipFill>
-                          <a:blip r:embed="rId7" cstate="print">
+                          <a:blip r:embed="rId13" cstate="print">
                             <a:extLst>
                               <a:ext uri="{28A0092B-C50C-407E-A947-70E740481C1C}">
                                 <a14:useLocalDpi xmlns:a14="http://schemas.microsoft.com/office/drawing/2010/main" val="0"/>
@@ -680,6 +2343,20 @@
               </w:drawing>
             </w:r>
           </w:p>
+          <w:p>
+            <w:pPr>
+              <w:jc w:val="center"/>
+              <w:rPr>
+                <w:lang w:val="es-ES"/>
+              </w:rPr>
+            </w:pPr>
+            <w:r>
+              <w:rPr>
+                <w:lang w:val="es-ES"/>
+              </w:rPr>
+              <w:t>Asociaciones significativas: 15.4%</w:t>
+            </w:r>
+          </w:p>
         </w:tc>
       </w:tr>
       <w:tr>
@@ -716,7 +2393,6 @@
                 <w:noProof/>
                 <w:lang w:val="es-ES"/>
               </w:rPr>
-              <w:lastRenderedPageBreak/>
               <w:drawing>
                 <wp:inline distT="0" distB="0" distL="0" distR="0" wp14:anchorId="5E5BDCE6" wp14:editId="05364ABC">
                   <wp:extent cx="2160000" cy="2160000"/>
@@ -733,7 +2409,7 @@
                           <pic:cNvPicPr/>
                         </pic:nvPicPr>
                         <pic:blipFill>
-                          <a:blip r:embed="rId8" cstate="print">
+                          <a:blip r:embed="rId14" cstate="print">
                             <a:extLst>
                               <a:ext uri="{28A0092B-C50C-407E-A947-70E740481C1C}">
                                 <a14:useLocalDpi xmlns:a14="http://schemas.microsoft.com/office/drawing/2010/main" val="0"/>
@@ -760,6 +2436,20 @@
               </w:drawing>
             </w:r>
           </w:p>
+          <w:p>
+            <w:pPr>
+              <w:jc w:val="center"/>
+              <w:rPr>
+                <w:lang w:val="es-ES"/>
+              </w:rPr>
+            </w:pPr>
+            <w:r>
+              <w:rPr>
+                <w:lang w:val="es-ES"/>
+              </w:rPr>
+              <w:t>Asociaciones significativas: 6%</w:t>
+            </w:r>
+          </w:p>
         </w:tc>
         <w:tc>
           <w:tcPr>
@@ -776,7 +2466,6 @@
               <w:rPr>
                 <w:lang w:val="es-ES"/>
               </w:rPr>
-              <w:lastRenderedPageBreak/>
               <w:t>Tecnología</w:t>
             </w:r>
           </w:p>
@@ -792,7 +2481,6 @@
                 <w:noProof/>
                 <w:lang w:val="es-ES"/>
               </w:rPr>
-              <w:lastRenderedPageBreak/>
               <w:drawing>
                 <wp:inline distT="0" distB="0" distL="0" distR="0" wp14:anchorId="71821AAA" wp14:editId="2745D0FD">
                   <wp:extent cx="2160000" cy="2160000"/>
@@ -809,7 +2497,7 @@
                           <pic:cNvPicPr/>
                         </pic:nvPicPr>
                         <pic:blipFill>
-                          <a:blip r:embed="rId9" cstate="print">
+                          <a:blip r:embed="rId15" cstate="print">
                             <a:extLst>
                               <a:ext uri="{28A0092B-C50C-407E-A947-70E740481C1C}">
                                 <a14:useLocalDpi xmlns:a14="http://schemas.microsoft.com/office/drawing/2010/main" val="0"/>
@@ -836,6 +2524,20 @@
               </w:drawing>
             </w:r>
           </w:p>
+          <w:p>
+            <w:pPr>
+              <w:jc w:val="center"/>
+              <w:rPr>
+                <w:lang w:val="es-ES"/>
+              </w:rPr>
+            </w:pPr>
+            <w:r>
+              <w:rPr>
+                <w:lang w:val="es-ES"/>
+              </w:rPr>
+              <w:t>Asociaciones significativas: 24.9%</w:t>
+            </w:r>
+          </w:p>
         </w:tc>
       </w:tr>
     </w:tbl>
@@ -887,63 +2589,74 @@
     </w:p>
     <w:p>
       <w:pPr>
-        <w:jc w:val="both"/>
+        <w:pStyle w:val="Heading2"/>
         <w:rPr>
           <w:b/>
-          <w:sz w:val="32"/>
-          <w:lang w:val="es-ES"/>
-        </w:rPr>
-      </w:pPr>
+          <w:sz w:val="28"/>
+          <w:lang w:val="es-ES"/>
+        </w:rPr>
+      </w:pPr>
+      <w:bookmarkStart w:id="6" w:name="_Toc512205578"/>
       <w:r>
         <w:rPr>
           <w:b/>
-          <w:sz w:val="32"/>
+          <w:sz w:val="28"/>
           <w:lang w:val="es-ES"/>
         </w:rPr>
         <w:t>Análisis multivariado</w:t>
       </w:r>
-    </w:p>
-    <w:p>
-      <w:pPr>
-        <w:jc w:val="both"/>
-        <w:rPr>
-          <w:lang w:val="es-ES"/>
-        </w:rPr>
-      </w:pPr>
-    </w:p>
-    <w:p>
-      <w:pPr>
-        <w:jc w:val="both"/>
-        <w:rPr>
-          <w:lang w:val="es-ES"/>
-        </w:rPr>
-      </w:pPr>
-    </w:p>
-    <w:p>
-      <w:pPr>
-        <w:jc w:val="both"/>
-        <w:rPr>
-          <w:lang w:val="es-ES"/>
-        </w:rPr>
-      </w:pPr>
-    </w:p>
-    <w:p>
-      <w:pPr>
-        <w:jc w:val="both"/>
+      <w:bookmarkEnd w:id="6"/>
+    </w:p>
+    <w:p>
+      <w:pPr>
+        <w:jc w:val="both"/>
+        <w:rPr>
+          <w:lang w:val="es-ES"/>
+        </w:rPr>
+      </w:pPr>
+    </w:p>
+    <w:p>
+      <w:pPr>
+        <w:jc w:val="both"/>
+        <w:rPr>
+          <w:lang w:val="es-ES"/>
+        </w:rPr>
+      </w:pPr>
+      <w:r>
+        <w:rPr>
+          <w:lang w:val="es-ES"/>
+        </w:rPr>
+        <w:lastRenderedPageBreak/>
+        <w:t>Realización de Análisis de Correspondencias Múltiples por módulo con el fin de explorar asociaciones o perfiles de respuesta de las diferentes empresas en los aspectos considerados.</w:t>
+      </w:r>
+    </w:p>
+    <w:p>
+      <w:pPr>
+        <w:jc w:val="both"/>
+        <w:rPr>
+          <w:lang w:val="es-ES"/>
+        </w:rPr>
+      </w:pPr>
+    </w:p>
+    <w:p>
+      <w:pPr>
+        <w:pStyle w:val="Heading2"/>
         <w:rPr>
           <w:b/>
-          <w:sz w:val="32"/>
-          <w:lang w:val="es-ES"/>
-        </w:rPr>
-      </w:pPr>
+          <w:sz w:val="28"/>
+          <w:lang w:val="es-ES"/>
+        </w:rPr>
+      </w:pPr>
+      <w:bookmarkStart w:id="7" w:name="_Toc512205579"/>
       <w:r>
         <w:rPr>
           <w:b/>
-          <w:sz w:val="32"/>
+          <w:sz w:val="28"/>
           <w:lang w:val="es-ES"/>
         </w:rPr>
         <w:t>Conclusiones</w:t>
       </w:r>
+      <w:bookmarkEnd w:id="7"/>
     </w:p>
     <w:sectPr>
       <w:pgSz w:w="12240" w:h="15840"/>
@@ -1470,6 +3183,49 @@
     <w:name w:val="Normal"/>
     <w:qFormat/>
   </w:style>
+  <w:style w:type="paragraph" w:styleId="Heading1">
+    <w:name w:val="heading 1"/>
+    <w:basedOn w:val="Normal"/>
+    <w:next w:val="Normal"/>
+    <w:link w:val="Heading1Char"/>
+    <w:uiPriority w:val="9"/>
+    <w:qFormat/>
+    <w:rsid w:val="00F62609"/>
+    <w:pPr>
+      <w:keepNext/>
+      <w:keepLines/>
+      <w:spacing w:before="240"/>
+      <w:outlineLvl w:val="0"/>
+    </w:pPr>
+    <w:rPr>
+      <w:rFonts w:asciiTheme="majorHAnsi" w:eastAsiaTheme="majorEastAsia" w:hAnsiTheme="majorHAnsi" w:cstheme="majorBidi"/>
+      <w:color w:val="2F5496" w:themeColor="accent1" w:themeShade="BF"/>
+      <w:sz w:val="32"/>
+      <w:szCs w:val="32"/>
+    </w:rPr>
+  </w:style>
+  <w:style w:type="paragraph" w:styleId="Heading2">
+    <w:name w:val="heading 2"/>
+    <w:basedOn w:val="Normal"/>
+    <w:next w:val="Normal"/>
+    <w:link w:val="Heading2Char"/>
+    <w:uiPriority w:val="9"/>
+    <w:unhideWhenUsed/>
+    <w:qFormat/>
+    <w:rsid w:val="00F62609"/>
+    <w:pPr>
+      <w:keepNext/>
+      <w:keepLines/>
+      <w:spacing w:before="40"/>
+      <w:outlineLvl w:val="1"/>
+    </w:pPr>
+    <w:rPr>
+      <w:rFonts w:asciiTheme="majorHAnsi" w:eastAsiaTheme="majorEastAsia" w:hAnsiTheme="majorHAnsi" w:cstheme="majorBidi"/>
+      <w:color w:val="2F5496" w:themeColor="accent1" w:themeShade="BF"/>
+      <w:sz w:val="26"/>
+      <w:szCs w:val="26"/>
+    </w:rPr>
+  </w:style>
   <w:style w:type="character" w:default="1" w:styleId="DefaultParagraphFont">
     <w:name w:val="Default Paragraph Font"/>
     <w:uiPriority w:val="1"/>
@@ -1523,6 +3279,227 @@
       <w:ind w:left="720"/>
       <w:contextualSpacing/>
     </w:pPr>
+  </w:style>
+  <w:style w:type="character" w:customStyle="1" w:styleId="Heading1Char">
+    <w:name w:val="Heading 1 Char"/>
+    <w:basedOn w:val="DefaultParagraphFont"/>
+    <w:link w:val="Heading1"/>
+    <w:uiPriority w:val="9"/>
+    <w:rsid w:val="00F62609"/>
+    <w:rPr>
+      <w:rFonts w:asciiTheme="majorHAnsi" w:eastAsiaTheme="majorEastAsia" w:hAnsiTheme="majorHAnsi" w:cstheme="majorBidi"/>
+      <w:color w:val="2F5496" w:themeColor="accent1" w:themeShade="BF"/>
+      <w:sz w:val="32"/>
+      <w:szCs w:val="32"/>
+    </w:rPr>
+  </w:style>
+  <w:style w:type="character" w:customStyle="1" w:styleId="Heading2Char">
+    <w:name w:val="Heading 2 Char"/>
+    <w:basedOn w:val="DefaultParagraphFont"/>
+    <w:link w:val="Heading2"/>
+    <w:uiPriority w:val="9"/>
+    <w:rsid w:val="00F62609"/>
+    <w:rPr>
+      <w:rFonts w:asciiTheme="majorHAnsi" w:eastAsiaTheme="majorEastAsia" w:hAnsiTheme="majorHAnsi" w:cstheme="majorBidi"/>
+      <w:color w:val="2F5496" w:themeColor="accent1" w:themeShade="BF"/>
+      <w:sz w:val="26"/>
+      <w:szCs w:val="26"/>
+    </w:rPr>
+  </w:style>
+  <w:style w:type="paragraph" w:styleId="TOCHeading">
+    <w:name w:val="TOC Heading"/>
+    <w:basedOn w:val="Heading1"/>
+    <w:next w:val="Normal"/>
+    <w:uiPriority w:val="39"/>
+    <w:unhideWhenUsed/>
+    <w:qFormat/>
+    <w:rsid w:val="00C112BA"/>
+    <w:pPr>
+      <w:spacing w:before="480" w:line="276" w:lineRule="auto"/>
+      <w:outlineLvl w:val="9"/>
+    </w:pPr>
+    <w:rPr>
+      <w:b/>
+      <w:bCs/>
+      <w:sz w:val="28"/>
+      <w:szCs w:val="28"/>
+    </w:rPr>
+  </w:style>
+  <w:style w:type="paragraph" w:styleId="TOC1">
+    <w:name w:val="toc 1"/>
+    <w:basedOn w:val="Normal"/>
+    <w:next w:val="Normal"/>
+    <w:autoRedefine/>
+    <w:uiPriority w:val="39"/>
+    <w:unhideWhenUsed/>
+    <w:rsid w:val="00C112BA"/>
+    <w:pPr>
+      <w:spacing w:before="120"/>
+    </w:pPr>
+    <w:rPr>
+      <w:rFonts w:cstheme="minorHAnsi"/>
+      <w:b/>
+      <w:bCs/>
+      <w:i/>
+      <w:iCs/>
+    </w:rPr>
+  </w:style>
+  <w:style w:type="paragraph" w:styleId="TOC2">
+    <w:name w:val="toc 2"/>
+    <w:basedOn w:val="Normal"/>
+    <w:next w:val="Normal"/>
+    <w:autoRedefine/>
+    <w:uiPriority w:val="39"/>
+    <w:unhideWhenUsed/>
+    <w:rsid w:val="00C112BA"/>
+    <w:pPr>
+      <w:spacing w:before="120"/>
+      <w:ind w:left="240"/>
+    </w:pPr>
+    <w:rPr>
+      <w:rFonts w:cstheme="minorHAnsi"/>
+      <w:b/>
+      <w:bCs/>
+      <w:sz w:val="22"/>
+      <w:szCs w:val="22"/>
+    </w:rPr>
+  </w:style>
+  <w:style w:type="character" w:styleId="Hyperlink">
+    <w:name w:val="Hyperlink"/>
+    <w:basedOn w:val="DefaultParagraphFont"/>
+    <w:uiPriority w:val="99"/>
+    <w:unhideWhenUsed/>
+    <w:rsid w:val="00C112BA"/>
+    <w:rPr>
+      <w:color w:val="0563C1" w:themeColor="hyperlink"/>
+      <w:u w:val="single"/>
+    </w:rPr>
+  </w:style>
+  <w:style w:type="paragraph" w:styleId="TOC3">
+    <w:name w:val="toc 3"/>
+    <w:basedOn w:val="Normal"/>
+    <w:next w:val="Normal"/>
+    <w:autoRedefine/>
+    <w:uiPriority w:val="39"/>
+    <w:semiHidden/>
+    <w:unhideWhenUsed/>
+    <w:rsid w:val="00C112BA"/>
+    <w:pPr>
+      <w:ind w:left="480"/>
+    </w:pPr>
+    <w:rPr>
+      <w:rFonts w:cstheme="minorHAnsi"/>
+      <w:sz w:val="20"/>
+      <w:szCs w:val="20"/>
+    </w:rPr>
+  </w:style>
+  <w:style w:type="paragraph" w:styleId="TOC4">
+    <w:name w:val="toc 4"/>
+    <w:basedOn w:val="Normal"/>
+    <w:next w:val="Normal"/>
+    <w:autoRedefine/>
+    <w:uiPriority w:val="39"/>
+    <w:semiHidden/>
+    <w:unhideWhenUsed/>
+    <w:rsid w:val="00C112BA"/>
+    <w:pPr>
+      <w:ind w:left="720"/>
+    </w:pPr>
+    <w:rPr>
+      <w:rFonts w:cstheme="minorHAnsi"/>
+      <w:sz w:val="20"/>
+      <w:szCs w:val="20"/>
+    </w:rPr>
+  </w:style>
+  <w:style w:type="paragraph" w:styleId="TOC5">
+    <w:name w:val="toc 5"/>
+    <w:basedOn w:val="Normal"/>
+    <w:next w:val="Normal"/>
+    <w:autoRedefine/>
+    <w:uiPriority w:val="39"/>
+    <w:semiHidden/>
+    <w:unhideWhenUsed/>
+    <w:rsid w:val="00C112BA"/>
+    <w:pPr>
+      <w:ind w:left="960"/>
+    </w:pPr>
+    <w:rPr>
+      <w:rFonts w:cstheme="minorHAnsi"/>
+      <w:sz w:val="20"/>
+      <w:szCs w:val="20"/>
+    </w:rPr>
+  </w:style>
+  <w:style w:type="paragraph" w:styleId="TOC6">
+    <w:name w:val="toc 6"/>
+    <w:basedOn w:val="Normal"/>
+    <w:next w:val="Normal"/>
+    <w:autoRedefine/>
+    <w:uiPriority w:val="39"/>
+    <w:semiHidden/>
+    <w:unhideWhenUsed/>
+    <w:rsid w:val="00C112BA"/>
+    <w:pPr>
+      <w:ind w:left="1200"/>
+    </w:pPr>
+    <w:rPr>
+      <w:rFonts w:cstheme="minorHAnsi"/>
+      <w:sz w:val="20"/>
+      <w:szCs w:val="20"/>
+    </w:rPr>
+  </w:style>
+  <w:style w:type="paragraph" w:styleId="TOC7">
+    <w:name w:val="toc 7"/>
+    <w:basedOn w:val="Normal"/>
+    <w:next w:val="Normal"/>
+    <w:autoRedefine/>
+    <w:uiPriority w:val="39"/>
+    <w:semiHidden/>
+    <w:unhideWhenUsed/>
+    <w:rsid w:val="00C112BA"/>
+    <w:pPr>
+      <w:ind w:left="1440"/>
+    </w:pPr>
+    <w:rPr>
+      <w:rFonts w:cstheme="minorHAnsi"/>
+      <w:sz w:val="20"/>
+      <w:szCs w:val="20"/>
+    </w:rPr>
+  </w:style>
+  <w:style w:type="paragraph" w:styleId="TOC8">
+    <w:name w:val="toc 8"/>
+    <w:basedOn w:val="Normal"/>
+    <w:next w:val="Normal"/>
+    <w:autoRedefine/>
+    <w:uiPriority w:val="39"/>
+    <w:semiHidden/>
+    <w:unhideWhenUsed/>
+    <w:rsid w:val="00C112BA"/>
+    <w:pPr>
+      <w:ind w:left="1680"/>
+    </w:pPr>
+    <w:rPr>
+      <w:rFonts w:cstheme="minorHAnsi"/>
+      <w:sz w:val="20"/>
+      <w:szCs w:val="20"/>
+    </w:rPr>
+  </w:style>
+  <w:style w:type="paragraph" w:styleId="TOC9">
+    <w:name w:val="toc 9"/>
+    <w:basedOn w:val="Normal"/>
+    <w:next w:val="Normal"/>
+    <w:autoRedefine/>
+    <w:uiPriority w:val="39"/>
+    <w:semiHidden/>
+    <w:unhideWhenUsed/>
+    <w:rsid w:val="00C112BA"/>
+    <w:pPr>
+      <w:ind w:left="1920"/>
+    </w:pPr>
+    <w:rPr>
+      <w:rFonts w:cstheme="minorHAnsi"/>
+      <w:sz w:val="20"/>
+      <w:szCs w:val="20"/>
+    </w:rPr>
   </w:style>
 </w:styles>
 </file>
@@ -1820,4 +3797,16 @@
     </a:ext>
   </a:extLst>
 </a:theme>
+</file>
+
+<file path=customXml/item1.xml><?xml version="1.0" encoding="utf-8"?>
+<b:Sources xmlns:b="http://schemas.openxmlformats.org/officeDocument/2006/bibliography" xmlns="http://schemas.openxmlformats.org/officeDocument/2006/bibliography" SelectedStyle="/APASixthEditionOfficeOnline.xsl" StyleName="APA" Version="6"/>
+</file>
+
+<file path=customXml/itemProps1.xml><?xml version="1.0" encoding="utf-8"?>
+<ds:datastoreItem xmlns:ds="http://schemas.openxmlformats.org/officeDocument/2006/customXml" ds:itemID="{922943B0-F86E-3E4E-8C39-F0B0F08773D0}">
+  <ds:schemaRefs>
+    <ds:schemaRef ds:uri="http://schemas.openxmlformats.org/officeDocument/2006/bibliography"/>
+  </ds:schemaRefs>
+</ds:datastoreItem>
 </file>
</xml_diff>